<commit_message>
feat: Start working on RP1; refactor: Add space to report between title page and first page
</commit_message>
<xml_diff>
--- a/КНТ-122_Онищенко_Варіант-19_ПР.docx
+++ b/КНТ-122_Онищенко_Варіант-19_ПР.docx
@@ -239,10 +239,7 @@
         <w:tab/>
       </w:r>
       <w:r>
-        <w:t>Онищенко</w:t>
-      </w:r>
-      <w:r>
-        <w:t xml:space="preserve"> </w:t>
+        <w:t xml:space="preserve">Онищенко </w:t>
       </w:r>
       <w:r>
         <w:t>О. А.</w:t>
@@ -296,10 +293,7 @@
         <w:tab/>
       </w:r>
       <w:r>
-        <w:t>Ооо</w:t>
-      </w:r>
-      <w:r>
-        <w:t xml:space="preserve"> </w:t>
+        <w:t xml:space="preserve">Ооо </w:t>
       </w:r>
       <w:r>
         <w:t>О. О.</w:t>
@@ -323,24 +317,13 @@
       <w:pPr>
         <w:ind w:firstLine="0"/>
         <w:contextualSpacing/>
-        <w:jc w:val="center"/>
-      </w:pPr>
-    </w:p>
-    <w:p>
-      <w:pPr>
-        <w:ind w:firstLine="0"/>
-        <w:contextualSpacing/>
-        <w:jc w:val="center"/>
-      </w:pPr>
-    </w:p>
-    <w:p>
-      <w:pPr>
-        <w:ind w:firstLine="0"/>
-        <w:contextualSpacing/>
-        <w:jc w:val="center"/>
-        <w:rPr>
-          <w:lang w:val="en-US"/>
-        </w:rPr>
+      </w:pPr>
+    </w:p>
+    <w:p>
+      <w:pPr>
+        <w:ind w:firstLine="0"/>
+        <w:contextualSpacing/>
+        <w:jc w:val="center"/>
       </w:pPr>
       <w:r>
         <w:t>202</w:t>
@@ -354,9 +337,11 @@
     <w:p>
       <w:pPr>
         <w:pStyle w:val="P"/>
-        <w:rPr>
-          <w:lang w:val="en-US"/>
-        </w:rPr>
+      </w:pPr>
+    </w:p>
+    <w:p>
+      <w:pPr>
+        <w:pStyle w:val="P"/>
       </w:pPr>
     </w:p>
     <w:sectPr>
@@ -885,7 +870,7 @@
     <w:lsdException w:name="Unresolved Mention" w:semiHidden="1" w:unhideWhenUsed="1"/>
     <w:lsdException w:name="Smart Link" w:semiHidden="1" w:unhideWhenUsed="1"/>
   </w:latentStyles>
-  <w:style w:type="paragraph" w:default="1" w:styleId="Normal">
+  <w:style w:type="paragraph" w:default="1" w:styleId="a">
     <w:name w:val="Normal"/>
     <w:rsid w:val="00CD76ED"/>
     <w:rPr>
@@ -895,11 +880,11 @@
       <w:lang w:eastAsia="uk-UA"/>
     </w:rPr>
   </w:style>
-  <w:style w:type="paragraph" w:styleId="Heading1">
+  <w:style w:type="paragraph" w:styleId="1">
     <w:name w:val="heading 1"/>
-    <w:basedOn w:val="Normal"/>
-    <w:next w:val="Normal"/>
-    <w:link w:val="Heading1Char"/>
+    <w:basedOn w:val="a"/>
+    <w:next w:val="a"/>
+    <w:link w:val="10"/>
     <w:uiPriority w:val="9"/>
     <w:rsid w:val="00CD76ED"/>
     <w:pPr>
@@ -914,11 +899,11 @@
       <w:szCs w:val="32"/>
     </w:rPr>
   </w:style>
-  <w:style w:type="paragraph" w:styleId="Heading2">
+  <w:style w:type="paragraph" w:styleId="2">
     <w:name w:val="heading 2"/>
-    <w:basedOn w:val="Normal"/>
-    <w:next w:val="Normal"/>
-    <w:link w:val="Heading2Char"/>
+    <w:basedOn w:val="a"/>
+    <w:next w:val="a"/>
+    <w:link w:val="20"/>
     <w:uiPriority w:val="9"/>
     <w:unhideWhenUsed/>
     <w:rsid w:val="008A48C4"/>
@@ -935,11 +920,11 @@
       <w:szCs w:val="26"/>
     </w:rPr>
   </w:style>
-  <w:style w:type="paragraph" w:styleId="Heading3">
+  <w:style w:type="paragraph" w:styleId="3">
     <w:name w:val="heading 3"/>
-    <w:basedOn w:val="Normal"/>
-    <w:next w:val="Normal"/>
-    <w:link w:val="Heading3Char"/>
+    <w:basedOn w:val="a"/>
+    <w:next w:val="a"/>
+    <w:link w:val="30"/>
     <w:uiPriority w:val="9"/>
     <w:unhideWhenUsed/>
     <w:rsid w:val="007E0631"/>
@@ -956,13 +941,13 @@
       <w:szCs w:val="24"/>
     </w:rPr>
   </w:style>
-  <w:style w:type="character" w:default="1" w:styleId="DefaultParagraphFont">
+  <w:style w:type="character" w:default="1" w:styleId="a0">
     <w:name w:val="Default Paragraph Font"/>
     <w:uiPriority w:val="1"/>
     <w:semiHidden/>
     <w:unhideWhenUsed/>
   </w:style>
-  <w:style w:type="table" w:default="1" w:styleId="TableNormal">
+  <w:style w:type="table" w:default="1" w:styleId="a1">
     <w:name w:val="Normal Table"/>
     <w:uiPriority w:val="99"/>
     <w:semiHidden/>
@@ -977,16 +962,16 @@
       </w:tblCellMar>
     </w:tblPr>
   </w:style>
-  <w:style w:type="numbering" w:default="1" w:styleId="NoList">
+  <w:style w:type="numbering" w:default="1" w:styleId="a2">
     <w:name w:val="No List"/>
     <w:uiPriority w:val="99"/>
     <w:semiHidden/>
     <w:unhideWhenUsed/>
   </w:style>
-  <w:style w:type="character" w:customStyle="1" w:styleId="Heading1Char">
-    <w:name w:val="Heading 1 Char"/>
-    <w:basedOn w:val="DefaultParagraphFont"/>
-    <w:link w:val="Heading1"/>
+  <w:style w:type="character" w:customStyle="1" w:styleId="10">
+    <w:name w:val="Заголовок 1 Знак"/>
+    <w:basedOn w:val="a0"/>
+    <w:link w:val="1"/>
     <w:uiPriority w:val="9"/>
     <w:rsid w:val="00CD76ED"/>
     <w:rPr>
@@ -997,10 +982,10 @@
       <w:lang w:eastAsia="uk-UA"/>
     </w:rPr>
   </w:style>
-  <w:style w:type="paragraph" w:styleId="TOCHeading">
+  <w:style w:type="paragraph" w:styleId="a3">
     <w:name w:val="TOC Heading"/>
-    <w:basedOn w:val="Heading1"/>
-    <w:next w:val="Normal"/>
+    <w:basedOn w:val="1"/>
+    <w:next w:val="a"/>
     <w:uiPriority w:val="39"/>
     <w:unhideWhenUsed/>
     <w:rsid w:val="00CD76ED"/>
@@ -1009,10 +994,10 @@
       <w:outlineLvl w:val="9"/>
     </w:pPr>
   </w:style>
-  <w:style w:type="paragraph" w:styleId="TOC2">
+  <w:style w:type="paragraph" w:styleId="21">
     <w:name w:val="toc 2"/>
-    <w:basedOn w:val="Normal"/>
-    <w:next w:val="Normal"/>
+    <w:basedOn w:val="a"/>
+    <w:next w:val="a"/>
     <w:autoRedefine/>
     <w:uiPriority w:val="39"/>
     <w:unhideWhenUsed/>
@@ -1027,10 +1012,10 @@
       <w:szCs w:val="22"/>
     </w:rPr>
   </w:style>
-  <w:style w:type="paragraph" w:styleId="TOC1">
+  <w:style w:type="paragraph" w:styleId="11">
     <w:name w:val="toc 1"/>
-    <w:basedOn w:val="Normal"/>
-    <w:next w:val="Normal"/>
+    <w:basedOn w:val="a"/>
+    <w:next w:val="a"/>
     <w:autoRedefine/>
     <w:uiPriority w:val="39"/>
     <w:unhideWhenUsed/>
@@ -1044,10 +1029,10 @@
       <w:szCs w:val="22"/>
     </w:rPr>
   </w:style>
-  <w:style w:type="paragraph" w:styleId="TOC3">
+  <w:style w:type="paragraph" w:styleId="31">
     <w:name w:val="toc 3"/>
-    <w:basedOn w:val="Normal"/>
-    <w:next w:val="Normal"/>
+    <w:basedOn w:val="a"/>
+    <w:next w:val="a"/>
     <w:autoRedefine/>
     <w:uiPriority w:val="39"/>
     <w:unhideWhenUsed/>
@@ -1064,7 +1049,7 @@
   </w:style>
   <w:style w:type="paragraph" w:customStyle="1" w:styleId="H1">
     <w:name w:val="H1"/>
-    <w:basedOn w:val="Heading1"/>
+    <w:basedOn w:val="1"/>
     <w:next w:val="P"/>
     <w:link w:val="H1Char"/>
     <w:qFormat/>
@@ -1083,10 +1068,10 @@
       <w:szCs w:val="28"/>
     </w:rPr>
   </w:style>
-  <w:style w:type="character" w:customStyle="1" w:styleId="Heading2Char">
-    <w:name w:val="Heading 2 Char"/>
-    <w:basedOn w:val="DefaultParagraphFont"/>
-    <w:link w:val="Heading2"/>
+  <w:style w:type="character" w:customStyle="1" w:styleId="20">
+    <w:name w:val="Заголовок 2 Знак"/>
+    <w:basedOn w:val="a0"/>
+    <w:link w:val="2"/>
     <w:uiPriority w:val="9"/>
     <w:rsid w:val="008A48C4"/>
     <w:rPr>
@@ -1099,7 +1084,7 @@
   </w:style>
   <w:style w:type="character" w:customStyle="1" w:styleId="H1Char">
     <w:name w:val="H1 Char"/>
-    <w:basedOn w:val="Heading1Char"/>
+    <w:basedOn w:val="10"/>
     <w:link w:val="H1"/>
     <w:rsid w:val="009C455E"/>
     <w:rPr>
@@ -1115,7 +1100,7 @@
   </w:style>
   <w:style w:type="paragraph" w:customStyle="1" w:styleId="H2">
     <w:name w:val="H2"/>
-    <w:basedOn w:val="Heading2"/>
+    <w:basedOn w:val="2"/>
     <w:next w:val="P"/>
     <w:link w:val="H2Char"/>
     <w:qFormat/>
@@ -1130,14 +1115,14 @@
   </w:style>
   <w:style w:type="paragraph" w:customStyle="1" w:styleId="P">
     <w:name w:val="P"/>
-    <w:basedOn w:val="Normal"/>
+    <w:basedOn w:val="a"/>
     <w:link w:val="P0"/>
     <w:qFormat/>
     <w:rsid w:val="00F47FDB"/>
   </w:style>
   <w:style w:type="character" w:customStyle="1" w:styleId="H2Char">
     <w:name w:val="H2 Char"/>
-    <w:basedOn w:val="Heading2Char"/>
+    <w:basedOn w:val="20"/>
     <w:link w:val="H2"/>
     <w:rsid w:val="00062CF8"/>
     <w:rPr>
@@ -1150,9 +1135,9 @@
       <w:lang w:eastAsia="uk-UA"/>
     </w:rPr>
   </w:style>
-  <w:style w:type="character" w:styleId="Hyperlink">
+  <w:style w:type="character" w:styleId="a4">
     <w:name w:val="Hyperlink"/>
-    <w:basedOn w:val="DefaultParagraphFont"/>
+    <w:basedOn w:val="a0"/>
     <w:uiPriority w:val="99"/>
     <w:unhideWhenUsed/>
     <w:rsid w:val="00062CF8"/>
@@ -1161,10 +1146,10 @@
       <w:u w:val="single"/>
     </w:rPr>
   </w:style>
-  <w:style w:type="character" w:customStyle="1" w:styleId="Heading3Char">
-    <w:name w:val="Heading 3 Char"/>
-    <w:basedOn w:val="DefaultParagraphFont"/>
-    <w:link w:val="Heading3"/>
+  <w:style w:type="character" w:customStyle="1" w:styleId="30">
+    <w:name w:val="Заголовок 3 Знак"/>
+    <w:basedOn w:val="a0"/>
+    <w:link w:val="3"/>
     <w:uiPriority w:val="9"/>
     <w:rsid w:val="007E0631"/>
     <w:rPr>
@@ -1177,7 +1162,7 @@
   </w:style>
   <w:style w:type="paragraph" w:customStyle="1" w:styleId="H3">
     <w:name w:val="H3"/>
-    <w:basedOn w:val="Heading3"/>
+    <w:basedOn w:val="3"/>
     <w:next w:val="P"/>
     <w:link w:val="H3Char"/>
     <w:qFormat/>
@@ -1192,7 +1177,7 @@
   </w:style>
   <w:style w:type="character" w:customStyle="1" w:styleId="H3Char">
     <w:name w:val="H3 Char"/>
-    <w:basedOn w:val="Heading3Char"/>
+    <w:basedOn w:val="30"/>
     <w:link w:val="H3"/>
     <w:rsid w:val="007E0631"/>
     <w:rPr>
@@ -1205,11 +1190,11 @@
       <w:lang w:eastAsia="uk-UA"/>
     </w:rPr>
   </w:style>
-  <w:style w:type="paragraph" w:styleId="Quote">
+  <w:style w:type="paragraph" w:styleId="a5">
     <w:name w:val="Quote"/>
-    <w:basedOn w:val="Normal"/>
-    <w:next w:val="Normal"/>
-    <w:link w:val="QuoteChar"/>
+    <w:basedOn w:val="a"/>
+    <w:next w:val="a"/>
+    <w:link w:val="a6"/>
     <w:uiPriority w:val="29"/>
     <w:qFormat/>
     <w:rsid w:val="00D22788"/>
@@ -1224,10 +1209,10 @@
       <w:color w:val="404040" w:themeColor="text1" w:themeTint="BF"/>
     </w:rPr>
   </w:style>
-  <w:style w:type="character" w:customStyle="1" w:styleId="QuoteChar">
-    <w:name w:val="Quote Char"/>
-    <w:basedOn w:val="DefaultParagraphFont"/>
-    <w:link w:val="Quote"/>
+  <w:style w:type="character" w:customStyle="1" w:styleId="a6">
+    <w:name w:val="Цитата Знак"/>
+    <w:basedOn w:val="a0"/>
+    <w:link w:val="a5"/>
     <w:uiPriority w:val="29"/>
     <w:rsid w:val="00D22788"/>
     <w:rPr>
@@ -1240,9 +1225,9 @@
       <w:lang w:eastAsia="uk-UA"/>
     </w:rPr>
   </w:style>
-  <w:style w:type="character" w:styleId="UnresolvedMention">
+  <w:style w:type="character" w:styleId="a7">
     <w:name w:val="Unresolved Mention"/>
-    <w:basedOn w:val="DefaultParagraphFont"/>
+    <w:basedOn w:val="a0"/>
     <w:uiPriority w:val="99"/>
     <w:semiHidden/>
     <w:unhideWhenUsed/>
@@ -1294,7 +1279,7 @@
   </w:style>
   <w:style w:type="character" w:customStyle="1" w:styleId="P0">
     <w:name w:val="P Знак"/>
-    <w:basedOn w:val="DefaultParagraphFont"/>
+    <w:basedOn w:val="a0"/>
     <w:link w:val="P"/>
     <w:rsid w:val="00F47FDB"/>
     <w:rPr>
@@ -1317,10 +1302,10 @@
       <w:lang w:eastAsia="uk-UA"/>
     </w:rPr>
   </w:style>
-  <w:style w:type="paragraph" w:styleId="HTMLPreformatted">
+  <w:style w:type="paragraph" w:styleId="HTML">
     <w:name w:val="HTML Preformatted"/>
-    <w:basedOn w:val="Normal"/>
-    <w:link w:val="HTMLPreformattedChar"/>
+    <w:basedOn w:val="a"/>
+    <w:link w:val="HTML0"/>
     <w:uiPriority w:val="99"/>
     <w:unhideWhenUsed/>
     <w:rsid w:val="00485AE4"/>
@@ -1352,10 +1337,10 @@
       <w:szCs w:val="20"/>
     </w:rPr>
   </w:style>
-  <w:style w:type="character" w:customStyle="1" w:styleId="HTMLPreformattedChar">
-    <w:name w:val="HTML Preformatted Char"/>
-    <w:basedOn w:val="DefaultParagraphFont"/>
-    <w:link w:val="HTMLPreformatted"/>
+  <w:style w:type="character" w:customStyle="1" w:styleId="HTML0">
+    <w:name w:val="Стандартний HTML Знак"/>
+    <w:basedOn w:val="a0"/>
+    <w:link w:val="HTML"/>
     <w:uiPriority w:val="99"/>
     <w:rsid w:val="00485AE4"/>
     <w:rPr>
@@ -1365,9 +1350,9 @@
       <w:lang w:eastAsia="uk-UA"/>
     </w:rPr>
   </w:style>
-  <w:style w:type="character" w:styleId="HTMLCode">
+  <w:style w:type="character" w:styleId="HTML1">
     <w:name w:val="HTML Code"/>
-    <w:basedOn w:val="DefaultParagraphFont"/>
+    <w:basedOn w:val="a0"/>
     <w:uiPriority w:val="99"/>
     <w:semiHidden/>
     <w:unhideWhenUsed/>
@@ -1380,32 +1365,32 @@
   </w:style>
   <w:style w:type="character" w:customStyle="1" w:styleId="hljs-builtin">
     <w:name w:val="hljs-built_in"/>
-    <w:basedOn w:val="DefaultParagraphFont"/>
+    <w:basedOn w:val="a0"/>
     <w:rsid w:val="00485AE4"/>
   </w:style>
   <w:style w:type="character" w:customStyle="1" w:styleId="hljs-function">
     <w:name w:val="hljs-function"/>
-    <w:basedOn w:val="DefaultParagraphFont"/>
+    <w:basedOn w:val="a0"/>
     <w:rsid w:val="00485AE4"/>
   </w:style>
   <w:style w:type="character" w:customStyle="1" w:styleId="hljs-keyword">
     <w:name w:val="hljs-keyword"/>
-    <w:basedOn w:val="DefaultParagraphFont"/>
+    <w:basedOn w:val="a0"/>
     <w:rsid w:val="00485AE4"/>
   </w:style>
   <w:style w:type="character" w:customStyle="1" w:styleId="hljs-title">
     <w:name w:val="hljs-title"/>
-    <w:basedOn w:val="DefaultParagraphFont"/>
+    <w:basedOn w:val="a0"/>
     <w:rsid w:val="00485AE4"/>
   </w:style>
   <w:style w:type="character" w:customStyle="1" w:styleId="hljs-params">
     <w:name w:val="hljs-params"/>
-    <w:basedOn w:val="DefaultParagraphFont"/>
+    <w:basedOn w:val="a0"/>
     <w:rsid w:val="00485AE4"/>
   </w:style>
   <w:style w:type="character" w:customStyle="1" w:styleId="hljs-comment">
     <w:name w:val="hljs-comment"/>
-    <w:basedOn w:val="DefaultParagraphFont"/>
+    <w:basedOn w:val="a0"/>
     <w:rsid w:val="00437C32"/>
   </w:style>
   <w:style w:type="paragraph" w:customStyle="1" w:styleId="H5">
@@ -1470,12 +1455,12 @@
   </w:style>
   <w:style w:type="character" w:customStyle="1" w:styleId="hljs-number">
     <w:name w:val="hljs-number"/>
-    <w:basedOn w:val="DefaultParagraphFont"/>
+    <w:basedOn w:val="a0"/>
     <w:rsid w:val="00D010EA"/>
   </w:style>
   <w:style w:type="paragraph" w:customStyle="1" w:styleId="Code">
     <w:name w:val="Code"/>
-    <w:basedOn w:val="Normal"/>
+    <w:basedOn w:val="a"/>
     <w:next w:val="P"/>
     <w:link w:val="CodeChar"/>
     <w:qFormat/>
@@ -1493,7 +1478,7 @@
   </w:style>
   <w:style w:type="character" w:customStyle="1" w:styleId="CodeChar">
     <w:name w:val="Code Char"/>
-    <w:basedOn w:val="DefaultParagraphFont"/>
+    <w:basedOn w:val="a0"/>
     <w:link w:val="Code"/>
     <w:rsid w:val="00E34056"/>
     <w:rPr>

</xml_diff>